<commit_message>
add data visual update
</commit_message>
<xml_diff>
--- a/attendence app document.docx
+++ b/attendence app document.docx
@@ -1879,14 +1879,19 @@
           <w:lang w:val="en-US"/>
         </w:rPr>
         <w:tab/>
-        <w:t/>
-      </w:r>
-      <w:r>
-        <w:rPr>
-          <w:rFonts w:hint="default"/>
-          <w:lang w:val="en-US"/>
-        </w:rPr>
-        <w:tab/>
+      </w:r>
+      <w:r>
+        <w:rPr>
+          <w:rFonts w:hint="default"/>
+          <w:lang w:val="en-US"/>
+        </w:rPr>
+        <w:tab/>
+      </w:r>
+      <w:r>
+        <w:rPr>
+          <w:rFonts w:hint="default"/>
+          <w:lang w:val="en-US"/>
+        </w:rPr>
         <w:t xml:space="preserve">response ,email ,’sheet_exist’ ,’user’=teacher/admin to session </w:t>
       </w:r>
       <w:r>
@@ -1943,14 +1948,19 @@
           <w:lang w:val="en-US"/>
         </w:rPr>
         <w:tab/>
-        <w:t/>
-      </w:r>
-      <w:r>
-        <w:rPr>
-          <w:rFonts w:hint="default"/>
-          <w:lang w:val="en-US"/>
-        </w:rPr>
-        <w:tab/>
+      </w:r>
+      <w:r>
+        <w:rPr>
+          <w:rFonts w:hint="default"/>
+          <w:lang w:val="en-US"/>
+        </w:rPr>
+        <w:tab/>
+      </w:r>
+      <w:r>
+        <w:rPr>
+          <w:rFonts w:hint="default"/>
+          <w:lang w:val="en-US"/>
+        </w:rPr>
         <w:t xml:space="preserve">For admin -’sheet_status’ &lt;Not Exist|No Access|Exist </w:t>
       </w:r>
       <w:r>
@@ -1959,46 +1969,47 @@
           <w:lang w:val="en-US"/>
         </w:rPr>
         <w:tab/>
-        <w:t/>
-      </w:r>
-      <w:r>
-        <w:rPr>
-          <w:rFonts w:hint="default"/>
-          <w:lang w:val="en-US"/>
-        </w:rPr>
-        <w:tab/>
-        <w:t/>
-      </w:r>
-      <w:r>
-        <w:rPr>
-          <w:rFonts w:hint="default"/>
-          <w:lang w:val="en-US"/>
-        </w:rPr>
-        <w:tab/>
-        <w:t/>
-      </w:r>
-      <w:r>
-        <w:rPr>
-          <w:rFonts w:hint="default"/>
-          <w:lang w:val="en-US"/>
-        </w:rPr>
-        <w:tab/>
-        <w:t/>
-      </w:r>
-      <w:r>
-        <w:rPr>
-          <w:rFonts w:hint="default"/>
-          <w:lang w:val="en-US"/>
-        </w:rPr>
-        <w:tab/>
-        <w:t/>
-      </w:r>
-      <w:r>
-        <w:rPr>
-          <w:rFonts w:hint="default"/>
-          <w:lang w:val="en-US"/>
-        </w:rPr>
-        <w:tab/>
+      </w:r>
+      <w:r>
+        <w:rPr>
+          <w:rFonts w:hint="default"/>
+          <w:lang w:val="en-US"/>
+        </w:rPr>
+        <w:tab/>
+      </w:r>
+      <w:r>
+        <w:rPr>
+          <w:rFonts w:hint="default"/>
+          <w:lang w:val="en-US"/>
+        </w:rPr>
+        <w:tab/>
+      </w:r>
+      <w:r>
+        <w:rPr>
+          <w:rFonts w:hint="default"/>
+          <w:lang w:val="en-US"/>
+        </w:rPr>
+        <w:tab/>
+      </w:r>
+      <w:r>
+        <w:rPr>
+          <w:rFonts w:hint="default"/>
+          <w:lang w:val="en-US"/>
+        </w:rPr>
+        <w:tab/>
+      </w:r>
+      <w:r>
+        <w:rPr>
+          <w:rFonts w:hint="default"/>
+          <w:lang w:val="en-US"/>
+        </w:rPr>
+        <w:tab/>
+      </w:r>
+      <w:r>
+        <w:rPr>
+          <w:rFonts w:hint="default"/>
+          <w:lang w:val="en-US"/>
+        </w:rPr>
         <w:t>with access&gt; in response</w:t>
       </w:r>
     </w:p>
@@ -2020,7 +2031,6 @@
           <w:lang w:val="en-US"/>
         </w:rPr>
         <w:tab/>
-        <w:t/>
       </w:r>
       <w:r>
         <w:rPr>
@@ -3639,6 +3649,7 @@
     <w:p>
       <w:pPr>
         <w:numPr>
+          <w:ilvl w:val="0"/>
           <w:numId w:val="0"/>
         </w:numPr>
         <w:ind w:left="420" w:leftChars="0"/>
@@ -3653,12 +3664,19 @@
           <w:lang w:val="en-US"/>
         </w:rPr>
         <w:tab/>
+      </w:r>
+      <w:r>
+        <w:rPr>
+          <w:rFonts w:hint="default"/>
+          <w:lang w:val="en-US"/>
+        </w:rPr>
         <w:t>page=admin&amp;action=get_sheet_status</w:t>
       </w:r>
     </w:p>
     <w:p>
       <w:pPr>
         <w:numPr>
+          <w:ilvl w:val="0"/>
           <w:numId w:val="0"/>
         </w:numPr>
         <w:ind w:left="420" w:leftChars="0"/>
@@ -3673,12 +3691,19 @@
           <w:lang w:val="en-US"/>
         </w:rPr>
         <w:tab/>
+      </w:r>
+      <w:r>
+        <w:rPr>
+          <w:rFonts w:hint="default"/>
+          <w:lang w:val="en-US"/>
+        </w:rPr>
         <w:t>Request:  token</w:t>
       </w:r>
     </w:p>
     <w:p>
       <w:pPr>
         <w:numPr>
+          <w:ilvl w:val="0"/>
           <w:numId w:val="0"/>
         </w:numPr>
         <w:ind w:left="420" w:leftChars="0"/>
@@ -3693,6 +3718,12 @@
           <w:lang w:val="en-US"/>
         </w:rPr>
         <w:tab/>
+      </w:r>
+      <w:r>
+        <w:rPr>
+          <w:rFonts w:hint="default"/>
+          <w:lang w:val="en-US"/>
+        </w:rPr>
         <w:t>Response:  sheet_status&lt;Sheet_Not_Exist|Exist_without_Access|Exist_with_Access&gt;</w:t>
       </w:r>
     </w:p>
@@ -3726,6 +3757,12 @@
           <w:lang w:val="en-US"/>
         </w:rPr>
         <w:tab/>
+      </w:r>
+      <w:r>
+        <w:rPr>
+          <w:rFonts w:hint="default"/>
+          <w:lang w:val="en-US"/>
+        </w:rPr>
         <w:t>Want-get status of sheet wheter exist or not ,has access</w:t>
       </w:r>
     </w:p>
@@ -3764,6 +3801,7 @@
     <w:p>
       <w:pPr>
         <w:numPr>
+          <w:ilvl w:val="0"/>
           <w:numId w:val="0"/>
         </w:numPr>
         <w:ind w:leftChars="0" w:firstLine="720" w:firstLineChars="0"/>
@@ -3783,6 +3821,7 @@
     <w:p>
       <w:pPr>
         <w:numPr>
+          <w:ilvl w:val="0"/>
           <w:numId w:val="0"/>
         </w:numPr>
         <w:ind w:leftChars="0" w:firstLine="720" w:firstLineChars="0"/>
@@ -3802,6 +3841,7 @@
     <w:p>
       <w:pPr>
         <w:numPr>
+          <w:ilvl w:val="0"/>
           <w:numId w:val="0"/>
         </w:numPr>
         <w:ind w:leftChars="0" w:firstLine="720" w:firstLineChars="0"/>
@@ -3821,6 +3861,7 @@
     <w:p>
       <w:pPr>
         <w:numPr>
+          <w:ilvl w:val="0"/>
           <w:numId w:val="0"/>
         </w:numPr>
         <w:ind w:leftChars="0" w:firstLine="720" w:firstLineChars="0"/>
@@ -3833,6 +3874,7 @@
     <w:p>
       <w:pPr>
         <w:numPr>
+          <w:ilvl w:val="0"/>
           <w:numId w:val="0"/>
         </w:numPr>
         <w:ind w:leftChars="0" w:firstLine="720" w:firstLineChars="0"/>
@@ -3854,12 +3896,19 @@
           <w:lang w:val="en-US"/>
         </w:rPr>
         <w:tab/>
+      </w:r>
+      <w:r>
+        <w:rPr>
+          <w:rFonts w:hint="default"/>
+          <w:lang w:val="en-US"/>
+        </w:rPr>
         <w:t>‘is_sheet_created:”yes” ’</w:t>
       </w:r>
     </w:p>
     <w:p>
       <w:pPr>
         <w:numPr>
+          <w:ilvl w:val="0"/>
           <w:numId w:val="0"/>
         </w:numPr>
         <w:rPr>
@@ -3891,6 +3940,7 @@
     <w:p>
       <w:pPr>
         <w:numPr>
+          <w:ilvl w:val="0"/>
           <w:numId w:val="0"/>
         </w:numPr>
         <w:ind w:left="420" w:leftChars="0"/>
@@ -3905,12 +3955,19 @@
           <w:lang w:val="en-US"/>
         </w:rPr>
         <w:tab/>
+      </w:r>
+      <w:r>
+        <w:rPr>
+          <w:rFonts w:hint="default"/>
+          <w:lang w:val="en-US"/>
+        </w:rPr>
         <w:t>page=admin&amp;action=add_admin_sheet_id_manually</w:t>
       </w:r>
     </w:p>
     <w:p>
       <w:pPr>
         <w:numPr>
+          <w:ilvl w:val="0"/>
           <w:numId w:val="0"/>
         </w:numPr>
         <w:ind w:left="420" w:leftChars="0"/>
@@ -3925,6 +3982,12 @@
           <w:lang w:val="en-US"/>
         </w:rPr>
         <w:tab/>
+      </w:r>
+      <w:r>
+        <w:rPr>
+          <w:rFonts w:hint="default"/>
+          <w:lang w:val="en-US"/>
+        </w:rPr>
         <w:t>Request:</w:t>
       </w:r>
       <w:r>
@@ -3933,12 +3996,19 @@
           <w:lang w:val="en-US"/>
         </w:rPr>
         <w:tab/>
+      </w:r>
+      <w:r>
+        <w:rPr>
+          <w:rFonts w:hint="default"/>
+          <w:lang w:val="en-US"/>
+        </w:rPr>
         <w:t xml:space="preserve"> admin_sheet_id,token</w:t>
       </w:r>
     </w:p>
     <w:p>
       <w:pPr>
         <w:numPr>
+          <w:ilvl w:val="0"/>
           <w:numId w:val="0"/>
         </w:numPr>
         <w:ind w:left="420" w:leftChars="0"/>
@@ -3953,12 +4023,19 @@
           <w:lang w:val="en-US"/>
         </w:rPr>
         <w:tab/>
+      </w:r>
+      <w:r>
+        <w:rPr>
+          <w:rFonts w:hint="default"/>
+          <w:lang w:val="en-US"/>
+        </w:rPr>
         <w:t>Response: is_Sheet_Id_Added&lt;’yes’|’no’&gt;</w:t>
       </w:r>
     </w:p>
     <w:p>
       <w:pPr>
         <w:numPr>
+          <w:ilvl w:val="0"/>
           <w:numId w:val="0"/>
         </w:numPr>
         <w:ind w:left="420" w:leftChars="0"/>
@@ -3971,6 +4048,7 @@
     <w:p>
       <w:pPr>
         <w:numPr>
+          <w:ilvl w:val="0"/>
           <w:numId w:val="0"/>
         </w:numPr>
         <w:ind w:left="420" w:leftChars="0"/>
@@ -3985,12 +4063,19 @@
           <w:lang w:val="en-US"/>
         </w:rPr>
         <w:tab/>
+      </w:r>
+      <w:r>
+        <w:rPr>
+          <w:rFonts w:hint="default"/>
+          <w:lang w:val="en-US"/>
+        </w:rPr>
         <w:t xml:space="preserve">Want- check sheet valid and have access then save sheet id </w:t>
       </w:r>
     </w:p>
     <w:p>
       <w:pPr>
         <w:numPr>
+          <w:ilvl w:val="0"/>
           <w:numId w:val="0"/>
         </w:numPr>
         <w:rPr>
@@ -4022,6 +4107,7 @@
     <w:p>
       <w:pPr>
         <w:numPr>
+          <w:ilvl w:val="0"/>
           <w:numId w:val="0"/>
         </w:numPr>
         <w:ind w:left="420" w:leftChars="0"/>
@@ -4036,12 +4122,19 @@
           <w:lang w:val="en-US"/>
         </w:rPr>
         <w:tab/>
+      </w:r>
+      <w:r>
+        <w:rPr>
+          <w:rFonts w:hint="default"/>
+          <w:lang w:val="en-US"/>
+        </w:rPr>
         <w:t>page=admin&amp;action=checking_admin_sheet_access_valid</w:t>
       </w:r>
     </w:p>
     <w:p>
       <w:pPr>
         <w:numPr>
+          <w:ilvl w:val="0"/>
           <w:numId w:val="0"/>
         </w:numPr>
         <w:ind w:left="420" w:leftChars="0"/>
@@ -4056,12 +4149,19 @@
           <w:lang w:val="en-US"/>
         </w:rPr>
         <w:tab/>
+      </w:r>
+      <w:r>
+        <w:rPr>
+          <w:rFonts w:hint="default"/>
+          <w:lang w:val="en-US"/>
+        </w:rPr>
         <w:t>Request: token</w:t>
       </w:r>
     </w:p>
     <w:p>
       <w:pPr>
         <w:numPr>
+          <w:ilvl w:val="0"/>
           <w:numId w:val="0"/>
         </w:numPr>
         <w:ind w:left="420" w:leftChars="0"/>
@@ -4076,12 +4176,19 @@
           <w:lang w:val="en-US"/>
         </w:rPr>
         <w:tab/>
+      </w:r>
+      <w:r>
+        <w:rPr>
+          <w:rFonts w:hint="default"/>
+          <w:lang w:val="en-US"/>
+        </w:rPr>
         <w:t>Response: is_sheet_valid&lt;’yes’|’no’&gt;</w:t>
       </w:r>
     </w:p>
     <w:p>
       <w:pPr>
         <w:numPr>
+          <w:ilvl w:val="0"/>
           <w:numId w:val="0"/>
         </w:numPr>
         <w:ind w:left="420" w:leftChars="0"/>
@@ -4101,6 +4208,7 @@
     <w:p>
       <w:pPr>
         <w:numPr>
+          <w:ilvl w:val="0"/>
           <w:numId w:val="0"/>
         </w:numPr>
         <w:ind w:left="420" w:leftChars="0"/>
@@ -4115,7 +4223,202 @@
           <w:lang w:val="en-US"/>
         </w:rPr>
         <w:tab/>
+      </w:r>
+      <w:r>
+        <w:rPr>
+          <w:rFonts w:hint="default"/>
+          <w:lang w:val="en-US"/>
+        </w:rPr>
         <w:t xml:space="preserve">Want- check sheet access or not then send response </w:t>
+      </w:r>
+    </w:p>
+    <w:p>
+      <w:pPr>
+        <w:numPr>
+          <w:numId w:val="0"/>
+        </w:numPr>
+        <w:rPr>
+          <w:rFonts w:hint="default"/>
+          <w:lang w:val="en-US"/>
+        </w:rPr>
+      </w:pPr>
+    </w:p>
+    <w:p>
+      <w:pPr>
+        <w:numPr>
+          <w:ilvl w:val="0"/>
+          <w:numId w:val="13"/>
+        </w:numPr>
+        <w:ind w:left="420" w:leftChars="0" w:hanging="420" w:firstLineChars="0"/>
+        <w:rPr>
+          <w:rFonts w:hint="default"/>
+          <w:lang w:val="en-US"/>
+        </w:rPr>
+      </w:pPr>
+      <w:r>
+        <w:rPr>
+          <w:rFonts w:hint="default"/>
+          <w:lang w:val="en-US"/>
+        </w:rPr>
+        <w:t>Admin add data</w:t>
+      </w:r>
+    </w:p>
+    <w:p>
+      <w:pPr>
+        <w:numPr>
+          <w:numId w:val="0"/>
+        </w:numPr>
+        <w:ind w:left="420" w:leftChars="0"/>
+        <w:rPr>
+          <w:rFonts w:hint="default"/>
+          <w:lang w:val="en-US"/>
+        </w:rPr>
+      </w:pPr>
+      <w:r>
+        <w:rPr>
+          <w:rFonts w:hint="default"/>
+          <w:lang w:val="en-US"/>
+        </w:rPr>
+        <w:tab/>
+        <w:t>Page=page=admin&amp;action=add_data</w:t>
+      </w:r>
+    </w:p>
+    <w:p>
+      <w:pPr>
+        <w:numPr>
+          <w:ilvl w:val="0"/>
+          <w:numId w:val="0"/>
+        </w:numPr>
+        <w:ind w:leftChars="0" w:firstLine="720" w:firstLineChars="0"/>
+        <w:rPr>
+          <w:rFonts w:hint="default"/>
+          <w:lang w:val="en-US"/>
+        </w:rPr>
+      </w:pPr>
+      <w:r>
+        <w:rPr>
+          <w:rFonts w:hint="default"/>
+          <w:lang w:val="en-US"/>
+        </w:rPr>
+        <w:tab/>
+        <w:t xml:space="preserve">Request:  token, dataRows[]&lt;{Teacher_Name: string; Teacher_Email: string; </w:t>
+      </w:r>
+      <w:r>
+        <w:rPr>
+          <w:rFonts w:hint="default"/>
+          <w:lang w:val="en-US"/>
+        </w:rPr>
+        <w:tab/>
+        <w:t/>
+      </w:r>
+      <w:r>
+        <w:rPr>
+          <w:rFonts w:hint="default"/>
+          <w:lang w:val="en-US"/>
+        </w:rPr>
+        <w:tab/>
+        <w:t/>
+      </w:r>
+      <w:r>
+        <w:rPr>
+          <w:rFonts w:hint="default"/>
+          <w:lang w:val="en-US"/>
+        </w:rPr>
+        <w:tab/>
+        <w:t/>
+      </w:r>
+      <w:r>
+        <w:rPr>
+          <w:rFonts w:hint="default"/>
+          <w:lang w:val="en-US"/>
+        </w:rPr>
+        <w:tab/>
+        <w:t/>
+      </w:r>
+      <w:r>
+        <w:rPr>
+          <w:rFonts w:hint="default"/>
+          <w:lang w:val="en-US"/>
+        </w:rPr>
+        <w:tab/>
+        <w:t/>
+      </w:r>
+      <w:r>
+        <w:rPr>
+          <w:rFonts w:hint="default"/>
+          <w:lang w:val="en-US"/>
+        </w:rPr>
+        <w:tab/>
+        <w:t xml:space="preserve">Student_Name: string; Student_Roll_No:string; </w:t>
+      </w:r>
+      <w:r>
+        <w:rPr>
+          <w:rFonts w:hint="default"/>
+          <w:lang w:val="en-US"/>
+        </w:rPr>
+        <w:tab/>
+        <w:t/>
+      </w:r>
+      <w:r>
+        <w:rPr>
+          <w:rFonts w:hint="default"/>
+          <w:lang w:val="en-US"/>
+        </w:rPr>
+        <w:tab/>
+        <w:t/>
+      </w:r>
+      <w:r>
+        <w:rPr>
+          <w:rFonts w:hint="default"/>
+          <w:lang w:val="en-US"/>
+        </w:rPr>
+        <w:tab/>
+        <w:t/>
+      </w:r>
+      <w:r>
+        <w:rPr>
+          <w:rFonts w:hint="default"/>
+          <w:lang w:val="en-US"/>
+        </w:rPr>
+        <w:tab/>
+        <w:t/>
+      </w:r>
+      <w:r>
+        <w:rPr>
+          <w:rFonts w:hint="default"/>
+          <w:lang w:val="en-US"/>
+        </w:rPr>
+        <w:tab/>
+        <w:t/>
+      </w:r>
+      <w:r>
+        <w:rPr>
+          <w:rFonts w:hint="default"/>
+          <w:lang w:val="en-US"/>
+        </w:rPr>
+        <w:tab/>
+        <w:t>Student_Email:string;[key: string]: string;  }&gt;</w:t>
+      </w:r>
+    </w:p>
+    <w:p>
+      <w:pPr>
+        <w:numPr>
+          <w:ilvl w:val="0"/>
+          <w:numId w:val="0"/>
+        </w:numPr>
+        <w:ind w:leftChars="0" w:firstLine="720" w:firstLineChars="0"/>
+        <w:rPr>
+          <w:rFonts w:hint="default"/>
+          <w:lang w:val="en-US"/>
+        </w:rPr>
+      </w:pPr>
+      <w:r>
+        <w:rPr>
+          <w:rFonts w:hint="default"/>
+          <w:lang w:val="en-US"/>
+        </w:rPr>
+        <w:tab/>
+        <w:t>Response:  is_data_added&lt;”yes”|”no”&gt;,</w:t>
       </w:r>
       <w:bookmarkStart w:id="0" w:name="_GoBack"/>
       <w:bookmarkEnd w:id="0"/>
@@ -4123,6 +4426,7 @@
     <w:p>
       <w:pPr>
         <w:numPr>
+          <w:ilvl w:val="0"/>
           <w:numId w:val="0"/>
         </w:numPr>
         <w:ind w:leftChars="0" w:firstLine="720" w:firstLineChars="0"/>
@@ -4131,10 +4435,18 @@
           <w:lang w:val="en-US"/>
         </w:rPr>
       </w:pPr>
-    </w:p>
-    <w:p>
-      <w:pPr>
-        <w:numPr>
+      <w:r>
+        <w:rPr>
+          <w:rFonts w:hint="default"/>
+          <w:lang w:val="en-US"/>
+        </w:rPr>
+        <w:t xml:space="preserve"> </w:t>
+      </w:r>
+    </w:p>
+    <w:p>
+      <w:pPr>
+        <w:numPr>
+          <w:ilvl w:val="0"/>
           <w:numId w:val="0"/>
         </w:numPr>
         <w:ind w:leftChars="0" w:firstLine="720" w:firstLineChars="0"/>
@@ -4147,6 +4459,7 @@
     <w:p>
       <w:pPr>
         <w:numPr>
+          <w:ilvl w:val="0"/>
           <w:numId w:val="0"/>
         </w:numPr>
         <w:ind w:leftChars="0" w:firstLine="720" w:firstLineChars="0"/>
@@ -4159,6 +4472,7 @@
     <w:p>
       <w:pPr>
         <w:numPr>
+          <w:ilvl w:val="0"/>
           <w:numId w:val="0"/>
         </w:numPr>
         <w:ind w:leftChars="0" w:firstLine="720" w:firstLineChars="0"/>
@@ -4171,29 +4485,19 @@
     <w:p>
       <w:pPr>
         <w:numPr>
-          <w:numId w:val="0"/>
-        </w:numPr>
-        <w:ind w:leftChars="0" w:firstLine="720" w:firstLineChars="0"/>
-        <w:rPr>
-          <w:rFonts w:hint="default"/>
-          <w:lang w:val="en-US"/>
-        </w:rPr>
-      </w:pPr>
-    </w:p>
-    <w:p>
-      <w:pPr>
-        <w:numPr>
-          <w:numId w:val="0"/>
-        </w:numPr>
-        <w:rPr>
-          <w:rFonts w:hint="default"/>
-          <w:lang w:val="en-US"/>
-        </w:rPr>
-      </w:pPr>
-    </w:p>
-    <w:p>
-      <w:pPr>
-        <w:numPr>
+          <w:ilvl w:val="0"/>
+          <w:numId w:val="0"/>
+        </w:numPr>
+        <w:rPr>
+          <w:rFonts w:hint="default"/>
+          <w:lang w:val="en-US"/>
+        </w:rPr>
+      </w:pPr>
+    </w:p>
+    <w:p>
+      <w:pPr>
+        <w:numPr>
+          <w:ilvl w:val="0"/>
           <w:numId w:val="0"/>
         </w:numPr>
         <w:ind w:leftChars="0"/>
@@ -5043,6 +5347,146 @@
     </w:lvl>
   </w:abstractNum>
   <w:abstractNum w:abstractNumId="5">
+    <w:nsid w:val="1F210C01"/>
+    <w:multiLevelType w:val="multilevel"/>
+    <w:tmpl w:val="1F210C01"/>
+    <w:lvl w:ilvl="0" w:tentative="0">
+      <w:start w:val="1"/>
+      <w:numFmt w:val="bullet"/>
+      <w:lvlText w:val=""/>
+      <w:lvlJc w:val="left"/>
+      <w:pPr>
+        <w:tabs>
+          <w:tab w:val="left" w:pos="420"/>
+        </w:tabs>
+        <w:ind w:left="420" w:leftChars="0" w:hanging="420" w:firstLineChars="0"/>
+      </w:pPr>
+      <w:rPr>
+        <w:rFonts w:hint="default" w:ascii="Wingdings" w:hAnsi="Wingdings"/>
+      </w:rPr>
+    </w:lvl>
+    <w:lvl w:ilvl="1" w:tentative="0">
+      <w:start w:val="1"/>
+      <w:numFmt w:val="bullet"/>
+      <w:lvlText w:val=""/>
+      <w:lvlJc w:val="left"/>
+      <w:pPr>
+        <w:tabs>
+          <w:tab w:val="left" w:pos="840"/>
+        </w:tabs>
+        <w:ind w:left="840" w:leftChars="0" w:hanging="420" w:firstLineChars="0"/>
+      </w:pPr>
+      <w:rPr>
+        <w:rFonts w:hint="default" w:ascii="Wingdings" w:hAnsi="Wingdings"/>
+      </w:rPr>
+    </w:lvl>
+    <w:lvl w:ilvl="2" w:tentative="0">
+      <w:start w:val="1"/>
+      <w:numFmt w:val="bullet"/>
+      <w:lvlText w:val=""/>
+      <w:lvlJc w:val="left"/>
+      <w:pPr>
+        <w:tabs>
+          <w:tab w:val="left" w:pos="1260"/>
+        </w:tabs>
+        <w:ind w:left="1260" w:leftChars="0" w:hanging="420" w:firstLineChars="0"/>
+      </w:pPr>
+      <w:rPr>
+        <w:rFonts w:hint="default" w:ascii="Wingdings" w:hAnsi="Wingdings"/>
+      </w:rPr>
+    </w:lvl>
+    <w:lvl w:ilvl="3" w:tentative="0">
+      <w:start w:val="1"/>
+      <w:numFmt w:val="bullet"/>
+      <w:lvlText w:val=""/>
+      <w:lvlJc w:val="left"/>
+      <w:pPr>
+        <w:tabs>
+          <w:tab w:val="left" w:pos="1680"/>
+        </w:tabs>
+        <w:ind w:left="1680" w:leftChars="0" w:hanging="420" w:firstLineChars="0"/>
+      </w:pPr>
+      <w:rPr>
+        <w:rFonts w:hint="default" w:ascii="Wingdings" w:hAnsi="Wingdings"/>
+      </w:rPr>
+    </w:lvl>
+    <w:lvl w:ilvl="4" w:tentative="0">
+      <w:start w:val="1"/>
+      <w:numFmt w:val="bullet"/>
+      <w:lvlText w:val=""/>
+      <w:lvlJc w:val="left"/>
+      <w:pPr>
+        <w:tabs>
+          <w:tab w:val="left" w:pos="2100"/>
+        </w:tabs>
+        <w:ind w:left="2100" w:leftChars="0" w:hanging="420" w:firstLineChars="0"/>
+      </w:pPr>
+      <w:rPr>
+        <w:rFonts w:hint="default" w:ascii="Wingdings" w:hAnsi="Wingdings"/>
+      </w:rPr>
+    </w:lvl>
+    <w:lvl w:ilvl="5" w:tentative="0">
+      <w:start w:val="1"/>
+      <w:numFmt w:val="bullet"/>
+      <w:lvlText w:val=""/>
+      <w:lvlJc w:val="left"/>
+      <w:pPr>
+        <w:tabs>
+          <w:tab w:val="left" w:pos="2520"/>
+        </w:tabs>
+        <w:ind w:left="2520" w:leftChars="0" w:hanging="420" w:firstLineChars="0"/>
+      </w:pPr>
+      <w:rPr>
+        <w:rFonts w:hint="default" w:ascii="Wingdings" w:hAnsi="Wingdings"/>
+      </w:rPr>
+    </w:lvl>
+    <w:lvl w:ilvl="6" w:tentative="0">
+      <w:start w:val="1"/>
+      <w:numFmt w:val="bullet"/>
+      <w:lvlText w:val=""/>
+      <w:lvlJc w:val="left"/>
+      <w:pPr>
+        <w:tabs>
+          <w:tab w:val="left" w:pos="2940"/>
+        </w:tabs>
+        <w:ind w:left="2940" w:leftChars="0" w:hanging="420" w:firstLineChars="0"/>
+      </w:pPr>
+      <w:rPr>
+        <w:rFonts w:hint="default" w:ascii="Wingdings" w:hAnsi="Wingdings"/>
+      </w:rPr>
+    </w:lvl>
+    <w:lvl w:ilvl="7" w:tentative="0">
+      <w:start w:val="1"/>
+      <w:numFmt w:val="bullet"/>
+      <w:lvlText w:val=""/>
+      <w:lvlJc w:val="left"/>
+      <w:pPr>
+        <w:tabs>
+          <w:tab w:val="left" w:pos="3360"/>
+        </w:tabs>
+        <w:ind w:left="3360" w:leftChars="0" w:hanging="420" w:firstLineChars="0"/>
+      </w:pPr>
+      <w:rPr>
+        <w:rFonts w:hint="default" w:ascii="Wingdings" w:hAnsi="Wingdings"/>
+      </w:rPr>
+    </w:lvl>
+    <w:lvl w:ilvl="8" w:tentative="0">
+      <w:start w:val="1"/>
+      <w:numFmt w:val="bullet"/>
+      <w:lvlText w:val=""/>
+      <w:lvlJc w:val="left"/>
+      <w:pPr>
+        <w:tabs>
+          <w:tab w:val="left" w:pos="3780"/>
+        </w:tabs>
+        <w:ind w:left="3780" w:leftChars="0" w:hanging="420" w:firstLineChars="0"/>
+      </w:pPr>
+      <w:rPr>
+        <w:rFonts w:hint="default" w:ascii="Wingdings" w:hAnsi="Wingdings"/>
+      </w:rPr>
+    </w:lvl>
+  </w:abstractNum>
+  <w:abstractNum w:abstractNumId="6">
     <w:nsid w:val="52D57964"/>
     <w:multiLevelType w:val="multilevel"/>
     <w:tmpl w:val="52D57964"/>
@@ -5182,7 +5626,7 @@
       </w:rPr>
     </w:lvl>
   </w:abstractNum>
-  <w:abstractNum w:abstractNumId="6">
+  <w:abstractNum w:abstractNumId="7">
     <w:nsid w:val="559ECAEE"/>
     <w:multiLevelType w:val="multilevel"/>
     <w:tmpl w:val="559ECAEE"/>
@@ -5322,7 +5766,7 @@
       </w:rPr>
     </w:lvl>
   </w:abstractNum>
-  <w:abstractNum w:abstractNumId="7">
+  <w:abstractNum w:abstractNumId="8">
     <w:nsid w:val="5F5045C0"/>
     <w:multiLevelType w:val="multilevel"/>
     <w:tmpl w:val="5F5045C0"/>
@@ -5462,7 +5906,7 @@
       </w:rPr>
     </w:lvl>
   </w:abstractNum>
-  <w:abstractNum w:abstractNumId="8">
+  <w:abstractNum w:abstractNumId="9">
     <w:nsid w:val="667BFBE0"/>
     <w:multiLevelType w:val="multilevel"/>
     <w:tmpl w:val="667BFBE0"/>
@@ -5602,7 +6046,7 @@
       </w:rPr>
     </w:lvl>
   </w:abstractNum>
-  <w:abstractNum w:abstractNumId="9">
+  <w:abstractNum w:abstractNumId="10">
     <w:nsid w:val="696DA983"/>
     <w:multiLevelType w:val="multilevel"/>
     <w:tmpl w:val="696DA983"/>
@@ -5742,7 +6186,7 @@
       </w:rPr>
     </w:lvl>
   </w:abstractNum>
-  <w:abstractNum w:abstractNumId="10">
+  <w:abstractNum w:abstractNumId="11">
     <w:nsid w:val="6C793A10"/>
     <w:multiLevelType w:val="multilevel"/>
     <w:tmpl w:val="6C793A10"/>
@@ -5882,7 +6326,7 @@
       </w:rPr>
     </w:lvl>
   </w:abstractNum>
-  <w:abstractNum w:abstractNumId="11">
+  <w:abstractNum w:abstractNumId="12">
     <w:nsid w:val="72C7270F"/>
     <w:multiLevelType w:val="multilevel"/>
     <w:tmpl w:val="72C7270F"/>
@@ -6023,7 +6467,7 @@
     </w:lvl>
   </w:abstractNum>
   <w:num w:numId="1">
-    <w:abstractNumId w:val="10"/>
+    <w:abstractNumId w:val="11"/>
   </w:num>
   <w:num w:numId="2">
     <w:abstractNumId w:val="1"/>
@@ -6032,31 +6476,34 @@
     <w:abstractNumId w:val="4"/>
   </w:num>
   <w:num w:numId="4">
+    <w:abstractNumId w:val="7"/>
+  </w:num>
+  <w:num w:numId="5">
+    <w:abstractNumId w:val="10"/>
+  </w:num>
+  <w:num w:numId="6">
     <w:abstractNumId w:val="6"/>
   </w:num>
-  <w:num w:numId="5">
-    <w:abstractNumId w:val="9"/>
-  </w:num>
-  <w:num w:numId="6">
-    <w:abstractNumId w:val="5"/>
-  </w:num>
   <w:num w:numId="7">
-    <w:abstractNumId w:val="7"/>
+    <w:abstractNumId w:val="8"/>
   </w:num>
   <w:num w:numId="8">
     <w:abstractNumId w:val="3"/>
   </w:num>
   <w:num w:numId="9">
-    <w:abstractNumId w:val="8"/>
+    <w:abstractNumId w:val="9"/>
   </w:num>
   <w:num w:numId="10">
-    <w:abstractNumId w:val="11"/>
+    <w:abstractNumId w:val="12"/>
   </w:num>
   <w:num w:numId="11">
     <w:abstractNumId w:val="0"/>
   </w:num>
   <w:num w:numId="12">
     <w:abstractNumId w:val="2"/>
+  </w:num>
+  <w:num w:numId="13">
+    <w:abstractNumId w:val="5"/>
   </w:num>
 </w:numbering>
 </file>

</xml_diff>

<commit_message>
updated datastructure of edit_student
</commit_message>
<xml_diff>
--- a/attendence app document.docx
+++ b/attendence app document.docx
@@ -4006,177 +4006,141 @@
           <w:rFonts w:hint="default"/>
           <w:lang w:val="en-US"/>
         </w:rPr>
-        <w:t>Want- check sheet valid and have access then save she</w:t>
+        <w:t xml:space="preserve">Want- check sheet valid and have access then save sheet id </w:t>
+      </w:r>
+    </w:p>
+    <w:p>
+      <w:pPr>
+        <w:numPr>
+          <w:ilvl w:val="0"/>
+          <w:numId w:val="0"/>
+        </w:numPr>
+        <w:rPr>
+          <w:rFonts w:hint="default"/>
+          <w:lang w:val="en-US"/>
+        </w:rPr>
+      </w:pPr>
+    </w:p>
+    <w:p>
+      <w:pPr>
+        <w:numPr>
+          <w:ilvl w:val="0"/>
+          <w:numId w:val="12"/>
+        </w:numPr>
+        <w:ind w:left="420" w:leftChars="0" w:hanging="420" w:firstLineChars="0"/>
+        <w:rPr>
+          <w:rFonts w:hint="default"/>
+          <w:lang w:val="en-US"/>
+        </w:rPr>
+      </w:pPr>
+      <w:r>
+        <w:rPr>
+          <w:rFonts w:hint="default"/>
+          <w:lang w:val="en-US"/>
+        </w:rPr>
+        <w:t xml:space="preserve">Admin sheet delete </w:t>
+      </w:r>
+    </w:p>
+    <w:p>
+      <w:pPr>
+        <w:numPr>
+          <w:numId w:val="0"/>
+        </w:numPr>
+        <w:ind w:leftChars="0"/>
+        <w:rPr>
+          <w:rFonts w:hint="default"/>
+          <w:lang w:val="en-US"/>
+        </w:rPr>
+      </w:pPr>
+      <w:r>
+        <w:rPr>
+          <w:rFonts w:hint="default"/>
+          <w:lang w:val="en-US"/>
+        </w:rPr>
+        <w:tab/>
+        <w:t>page=admin&amp;action=delete_admin_sheet</w:t>
+      </w:r>
+    </w:p>
+    <w:p>
+      <w:pPr>
+        <w:numPr>
+          <w:numId w:val="0"/>
+        </w:numPr>
+        <w:ind w:leftChars="0"/>
+        <w:rPr>
+          <w:rFonts w:hint="default"/>
+          <w:lang w:val="en-US"/>
+        </w:rPr>
+      </w:pPr>
+      <w:r>
+        <w:rPr>
+          <w:rFonts w:hint="default"/>
+          <w:lang w:val="en-US"/>
+        </w:rPr>
+        <w:tab/>
+        <w:t>Request: token</w:t>
+      </w:r>
+    </w:p>
+    <w:p>
+      <w:pPr>
+        <w:numPr>
+          <w:numId w:val="0"/>
+        </w:numPr>
+        <w:ind w:leftChars="0"/>
+        <w:rPr>
+          <w:rFonts w:hint="default"/>
+          <w:lang w:val="en-US"/>
+        </w:rPr>
+      </w:pPr>
+      <w:r>
+        <w:rPr>
+          <w:rFonts w:hint="default"/>
+          <w:lang w:val="en-US"/>
+        </w:rPr>
+        <w:tab/>
+        <w:t>Response: deleted_sheet</w:t>
+      </w:r>
+    </w:p>
+    <w:p>
+      <w:pPr>
+        <w:numPr>
+          <w:numId w:val="0"/>
+        </w:numPr>
+        <w:ind w:leftChars="0"/>
+        <w:rPr>
+          <w:rFonts w:hint="default"/>
+          <w:lang w:val="en-US"/>
+        </w:rPr>
+      </w:pPr>
+      <w:r>
+        <w:rPr>
+          <w:rFonts w:hint="default"/>
+          <w:lang w:val="en-US"/>
+        </w:rPr>
+        <w:tab/>
+      </w:r>
+    </w:p>
+    <w:p>
+      <w:pPr>
+        <w:numPr>
+          <w:numId w:val="0"/>
+        </w:numPr>
+        <w:ind w:leftChars="0"/>
+        <w:rPr>
+          <w:rFonts w:hint="default"/>
+          <w:lang w:val="en-US"/>
+        </w:rPr>
+      </w:pPr>
+      <w:r>
+        <w:rPr>
+          <w:rFonts w:hint="default"/>
+          <w:lang w:val="en-US"/>
+        </w:rPr>
+        <w:tab/>
+        <w:t xml:space="preserve">Want- delete admin sheet id entry from my sheet </w:t>
       </w:r>
       <w:bookmarkStart w:id="0" w:name="_GoBack"/>
       <w:bookmarkEnd w:id="0"/>
-      <w:r>
-        <w:rPr>
-          <w:rFonts w:hint="default"/>
-          <w:lang w:val="en-US"/>
-        </w:rPr>
-        <w:t xml:space="preserve">et id </w:t>
-      </w:r>
-    </w:p>
-    <w:p>
-      <w:pPr>
-        <w:numPr>
-          <w:ilvl w:val="0"/>
-          <w:numId w:val="0"/>
-        </w:numPr>
-        <w:rPr>
-          <w:rFonts w:hint="default"/>
-          <w:lang w:val="en-US"/>
-        </w:rPr>
-      </w:pPr>
-    </w:p>
-    <w:p>
-      <w:pPr>
-        <w:numPr>
-          <w:ilvl w:val="0"/>
-          <w:numId w:val="12"/>
-        </w:numPr>
-        <w:ind w:left="420" w:leftChars="0" w:hanging="420" w:firstLineChars="0"/>
-        <w:rPr>
-          <w:rFonts w:hint="default"/>
-          <w:lang w:val="en-US"/>
-        </w:rPr>
-      </w:pPr>
-      <w:r>
-        <w:rPr>
-          <w:rFonts w:hint="default"/>
-          <w:lang w:val="en-US"/>
-        </w:rPr>
-        <w:t>Admin check sheet access valid</w:t>
-      </w:r>
-    </w:p>
-    <w:p>
-      <w:pPr>
-        <w:numPr>
-          <w:ilvl w:val="0"/>
-          <w:numId w:val="0"/>
-        </w:numPr>
-        <w:ind w:left="420" w:leftChars="0"/>
-        <w:rPr>
-          <w:rFonts w:hint="default"/>
-          <w:lang w:val="en-US"/>
-        </w:rPr>
-      </w:pPr>
-      <w:r>
-        <w:rPr>
-          <w:rFonts w:hint="default"/>
-          <w:lang w:val="en-US"/>
-        </w:rPr>
-        <w:tab/>
-      </w:r>
-      <w:r>
-        <w:rPr>
-          <w:rFonts w:hint="default"/>
-          <w:lang w:val="en-US"/>
-        </w:rPr>
-        <w:t>page=admin&amp;action=checking_admin_sheet_access_valid</w:t>
-      </w:r>
-    </w:p>
-    <w:p>
-      <w:pPr>
-        <w:numPr>
-          <w:ilvl w:val="0"/>
-          <w:numId w:val="0"/>
-        </w:numPr>
-        <w:ind w:left="420" w:leftChars="0"/>
-        <w:rPr>
-          <w:rFonts w:hint="default"/>
-          <w:lang w:val="en-US"/>
-        </w:rPr>
-      </w:pPr>
-      <w:r>
-        <w:rPr>
-          <w:rFonts w:hint="default"/>
-          <w:lang w:val="en-US"/>
-        </w:rPr>
-        <w:tab/>
-      </w:r>
-      <w:r>
-        <w:rPr>
-          <w:rFonts w:hint="default"/>
-          <w:lang w:val="en-US"/>
-        </w:rPr>
-        <w:t>Request: token</w:t>
-      </w:r>
-    </w:p>
-    <w:p>
-      <w:pPr>
-        <w:numPr>
-          <w:ilvl w:val="0"/>
-          <w:numId w:val="0"/>
-        </w:numPr>
-        <w:ind w:left="420" w:leftChars="0"/>
-        <w:rPr>
-          <w:rFonts w:hint="default"/>
-          <w:lang w:val="en-US"/>
-        </w:rPr>
-      </w:pPr>
-      <w:r>
-        <w:rPr>
-          <w:rFonts w:hint="default"/>
-          <w:lang w:val="en-US"/>
-        </w:rPr>
-        <w:tab/>
-      </w:r>
-      <w:r>
-        <w:rPr>
-          <w:rFonts w:hint="default"/>
-          <w:lang w:val="en-US"/>
-        </w:rPr>
-        <w:t>Response: is_sheet_valid&lt;’yes’|’no’&gt;</w:t>
-      </w:r>
-    </w:p>
-    <w:p>
-      <w:pPr>
-        <w:numPr>
-          <w:ilvl w:val="0"/>
-          <w:numId w:val="0"/>
-        </w:numPr>
-        <w:ind w:left="420" w:leftChars="0"/>
-        <w:rPr>
-          <w:rFonts w:hint="default"/>
-          <w:lang w:val="en-US"/>
-        </w:rPr>
-      </w:pPr>
-      <w:r>
-        <w:rPr>
-          <w:rFonts w:hint="default"/>
-          <w:lang w:val="en-US"/>
-        </w:rPr>
-        <w:tab/>
-      </w:r>
-    </w:p>
-    <w:p>
-      <w:pPr>
-        <w:numPr>
-          <w:ilvl w:val="0"/>
-          <w:numId w:val="0"/>
-        </w:numPr>
-        <w:ind w:left="420" w:leftChars="0"/>
-        <w:rPr>
-          <w:rFonts w:hint="default"/>
-          <w:lang w:val="en-US"/>
-        </w:rPr>
-      </w:pPr>
-      <w:r>
-        <w:rPr>
-          <w:rFonts w:hint="default"/>
-          <w:lang w:val="en-US"/>
-        </w:rPr>
-        <w:tab/>
-      </w:r>
-      <w:r>
-        <w:rPr>
-          <w:rFonts w:hint="default"/>
-          <w:lang w:val="en-US"/>
-        </w:rPr>
-        <w:t xml:space="preserve">Want- check sheet access or not then send response </w:t>
-      </w:r>
     </w:p>
     <w:p>
       <w:pPr>
@@ -4921,146 +4885,6 @@
     </w:lvl>
   </w:abstractNum>
   <w:abstractNum w:abstractNumId="2">
-    <w:nsid w:val="EECDFE8A"/>
-    <w:multiLevelType w:val="multilevel"/>
-    <w:tmpl w:val="EECDFE8A"/>
-    <w:lvl w:ilvl="0" w:tentative="0">
-      <w:start w:val="1"/>
-      <w:numFmt w:val="bullet"/>
-      <w:lvlText w:val=""/>
-      <w:lvlJc w:val="left"/>
-      <w:pPr>
-        <w:tabs>
-          <w:tab w:val="left" w:pos="420"/>
-        </w:tabs>
-        <w:ind w:left="420" w:leftChars="0" w:hanging="420" w:firstLineChars="0"/>
-      </w:pPr>
-      <w:rPr>
-        <w:rFonts w:hint="default" w:ascii="Wingdings" w:hAnsi="Wingdings"/>
-      </w:rPr>
-    </w:lvl>
-    <w:lvl w:ilvl="1" w:tentative="0">
-      <w:start w:val="1"/>
-      <w:numFmt w:val="bullet"/>
-      <w:lvlText w:val=""/>
-      <w:lvlJc w:val="left"/>
-      <w:pPr>
-        <w:tabs>
-          <w:tab w:val="left" w:pos="840"/>
-        </w:tabs>
-        <w:ind w:left="840" w:leftChars="0" w:hanging="420" w:firstLineChars="0"/>
-      </w:pPr>
-      <w:rPr>
-        <w:rFonts w:hint="default" w:ascii="Wingdings" w:hAnsi="Wingdings"/>
-      </w:rPr>
-    </w:lvl>
-    <w:lvl w:ilvl="2" w:tentative="0">
-      <w:start w:val="1"/>
-      <w:numFmt w:val="bullet"/>
-      <w:lvlText w:val=""/>
-      <w:lvlJc w:val="left"/>
-      <w:pPr>
-        <w:tabs>
-          <w:tab w:val="left" w:pos="1260"/>
-        </w:tabs>
-        <w:ind w:left="1260" w:leftChars="0" w:hanging="420" w:firstLineChars="0"/>
-      </w:pPr>
-      <w:rPr>
-        <w:rFonts w:hint="default" w:ascii="Wingdings" w:hAnsi="Wingdings"/>
-      </w:rPr>
-    </w:lvl>
-    <w:lvl w:ilvl="3" w:tentative="0">
-      <w:start w:val="1"/>
-      <w:numFmt w:val="bullet"/>
-      <w:lvlText w:val=""/>
-      <w:lvlJc w:val="left"/>
-      <w:pPr>
-        <w:tabs>
-          <w:tab w:val="left" w:pos="1680"/>
-        </w:tabs>
-        <w:ind w:left="1680" w:leftChars="0" w:hanging="420" w:firstLineChars="0"/>
-      </w:pPr>
-      <w:rPr>
-        <w:rFonts w:hint="default" w:ascii="Wingdings" w:hAnsi="Wingdings"/>
-      </w:rPr>
-    </w:lvl>
-    <w:lvl w:ilvl="4" w:tentative="0">
-      <w:start w:val="1"/>
-      <w:numFmt w:val="bullet"/>
-      <w:lvlText w:val=""/>
-      <w:lvlJc w:val="left"/>
-      <w:pPr>
-        <w:tabs>
-          <w:tab w:val="left" w:pos="2100"/>
-        </w:tabs>
-        <w:ind w:left="2100" w:leftChars="0" w:hanging="420" w:firstLineChars="0"/>
-      </w:pPr>
-      <w:rPr>
-        <w:rFonts w:hint="default" w:ascii="Wingdings" w:hAnsi="Wingdings"/>
-      </w:rPr>
-    </w:lvl>
-    <w:lvl w:ilvl="5" w:tentative="0">
-      <w:start w:val="1"/>
-      <w:numFmt w:val="bullet"/>
-      <w:lvlText w:val=""/>
-      <w:lvlJc w:val="left"/>
-      <w:pPr>
-        <w:tabs>
-          <w:tab w:val="left" w:pos="2520"/>
-        </w:tabs>
-        <w:ind w:left="2520" w:leftChars="0" w:hanging="420" w:firstLineChars="0"/>
-      </w:pPr>
-      <w:rPr>
-        <w:rFonts w:hint="default" w:ascii="Wingdings" w:hAnsi="Wingdings"/>
-      </w:rPr>
-    </w:lvl>
-    <w:lvl w:ilvl="6" w:tentative="0">
-      <w:start w:val="1"/>
-      <w:numFmt w:val="bullet"/>
-      <w:lvlText w:val=""/>
-      <w:lvlJc w:val="left"/>
-      <w:pPr>
-        <w:tabs>
-          <w:tab w:val="left" w:pos="2940"/>
-        </w:tabs>
-        <w:ind w:left="2940" w:leftChars="0" w:hanging="420" w:firstLineChars="0"/>
-      </w:pPr>
-      <w:rPr>
-        <w:rFonts w:hint="default" w:ascii="Wingdings" w:hAnsi="Wingdings"/>
-      </w:rPr>
-    </w:lvl>
-    <w:lvl w:ilvl="7" w:tentative="0">
-      <w:start w:val="1"/>
-      <w:numFmt w:val="bullet"/>
-      <w:lvlText w:val=""/>
-      <w:lvlJc w:val="left"/>
-      <w:pPr>
-        <w:tabs>
-          <w:tab w:val="left" w:pos="3360"/>
-        </w:tabs>
-        <w:ind w:left="3360" w:leftChars="0" w:hanging="420" w:firstLineChars="0"/>
-      </w:pPr>
-      <w:rPr>
-        <w:rFonts w:hint="default" w:ascii="Wingdings" w:hAnsi="Wingdings"/>
-      </w:rPr>
-    </w:lvl>
-    <w:lvl w:ilvl="8" w:tentative="0">
-      <w:start w:val="1"/>
-      <w:numFmt w:val="bullet"/>
-      <w:lvlText w:val=""/>
-      <w:lvlJc w:val="left"/>
-      <w:pPr>
-        <w:tabs>
-          <w:tab w:val="left" w:pos="3780"/>
-        </w:tabs>
-        <w:ind w:left="3780" w:leftChars="0" w:hanging="420" w:firstLineChars="0"/>
-      </w:pPr>
-      <w:rPr>
-        <w:rFonts w:hint="default" w:ascii="Wingdings" w:hAnsi="Wingdings"/>
-      </w:rPr>
-    </w:lvl>
-  </w:abstractNum>
-  <w:abstractNum w:abstractNumId="3">
     <w:nsid w:val="057A7CE3"/>
     <w:multiLevelType w:val="multilevel"/>
     <w:tmpl w:val="057A7CE3"/>
@@ -5200,7 +5024,7 @@
       </w:rPr>
     </w:lvl>
   </w:abstractNum>
-  <w:abstractNum w:abstractNumId="4">
+  <w:abstractNum w:abstractNumId="3">
     <w:nsid w:val="1F083FF8"/>
     <w:multiLevelType w:val="multilevel"/>
     <w:tmpl w:val="1F083FF8"/>
@@ -5340,7 +5164,7 @@
       </w:rPr>
     </w:lvl>
   </w:abstractNum>
-  <w:abstractNum w:abstractNumId="5">
+  <w:abstractNum w:abstractNumId="4">
     <w:nsid w:val="1F210C01"/>
     <w:multiLevelType w:val="multilevel"/>
     <w:tmpl w:val="1F210C01"/>
@@ -5480,7 +5304,7 @@
       </w:rPr>
     </w:lvl>
   </w:abstractNum>
-  <w:abstractNum w:abstractNumId="6">
+  <w:abstractNum w:abstractNumId="5">
     <w:nsid w:val="52D57964"/>
     <w:multiLevelType w:val="multilevel"/>
     <w:tmpl w:val="52D57964"/>
@@ -5620,7 +5444,7 @@
       </w:rPr>
     </w:lvl>
   </w:abstractNum>
-  <w:abstractNum w:abstractNumId="7">
+  <w:abstractNum w:abstractNumId="6">
     <w:nsid w:val="559ECAEE"/>
     <w:multiLevelType w:val="multilevel"/>
     <w:tmpl w:val="559ECAEE"/>
@@ -5760,7 +5584,7 @@
       </w:rPr>
     </w:lvl>
   </w:abstractNum>
-  <w:abstractNum w:abstractNumId="8">
+  <w:abstractNum w:abstractNumId="7">
     <w:nsid w:val="5F5045C0"/>
     <w:multiLevelType w:val="multilevel"/>
     <w:tmpl w:val="5F5045C0"/>
@@ -5900,7 +5724,7 @@
       </w:rPr>
     </w:lvl>
   </w:abstractNum>
-  <w:abstractNum w:abstractNumId="9">
+  <w:abstractNum w:abstractNumId="8">
     <w:nsid w:val="667BFBE0"/>
     <w:multiLevelType w:val="multilevel"/>
     <w:tmpl w:val="667BFBE0"/>
@@ -6034,6 +5858,26 @@
           <w:tab w:val="left" w:pos="3780"/>
         </w:tabs>
         <w:ind w:left="3780" w:leftChars="0" w:hanging="420" w:firstLineChars="0"/>
+      </w:pPr>
+      <w:rPr>
+        <w:rFonts w:hint="default" w:ascii="Wingdings" w:hAnsi="Wingdings"/>
+      </w:rPr>
+    </w:lvl>
+  </w:abstractNum>
+  <w:abstractNum w:abstractNumId="9">
+    <w:nsid w:val="66DA6E9B"/>
+    <w:multiLevelType w:val="singleLevel"/>
+    <w:tmpl w:val="66DA6E9B"/>
+    <w:lvl w:ilvl="0" w:tentative="0">
+      <w:start w:val="1"/>
+      <w:numFmt w:val="bullet"/>
+      <w:lvlText w:val=""/>
+      <w:lvlJc w:val="left"/>
+      <w:pPr>
+        <w:tabs>
+          <w:tab w:val="left" w:pos="420"/>
+        </w:tabs>
+        <w:ind w:left="420" w:leftChars="0" w:hanging="420" w:firstLineChars="0"/>
       </w:pPr>
       <w:rPr>
         <w:rFonts w:hint="default" w:ascii="Wingdings" w:hAnsi="Wingdings"/>
@@ -6467,25 +6311,25 @@
     <w:abstractNumId w:val="1"/>
   </w:num>
   <w:num w:numId="3">
-    <w:abstractNumId w:val="4"/>
+    <w:abstractNumId w:val="3"/>
   </w:num>
   <w:num w:numId="4">
-    <w:abstractNumId w:val="7"/>
+    <w:abstractNumId w:val="6"/>
   </w:num>
   <w:num w:numId="5">
     <w:abstractNumId w:val="10"/>
   </w:num>
   <w:num w:numId="6">
-    <w:abstractNumId w:val="6"/>
+    <w:abstractNumId w:val="5"/>
   </w:num>
   <w:num w:numId="7">
-    <w:abstractNumId w:val="8"/>
+    <w:abstractNumId w:val="7"/>
   </w:num>
   <w:num w:numId="8">
-    <w:abstractNumId w:val="3"/>
+    <w:abstractNumId w:val="2"/>
   </w:num>
   <w:num w:numId="9">
-    <w:abstractNumId w:val="9"/>
+    <w:abstractNumId w:val="8"/>
   </w:num>
   <w:num w:numId="10">
     <w:abstractNumId w:val="12"/>
@@ -6494,10 +6338,10 @@
     <w:abstractNumId w:val="0"/>
   </w:num>
   <w:num w:numId="12">
-    <w:abstractNumId w:val="2"/>
+    <w:abstractNumId w:val="9"/>
   </w:num>
   <w:num w:numId="13">
-    <w:abstractNumId w:val="5"/>
+    <w:abstractNumId w:val="4"/>
   </w:num>
 </w:numbering>
 </file>

</xml_diff>

<commit_message>
after long time subject add succesfully
</commit_message>
<xml_diff>
--- a/attendence app document.docx
+++ b/attendence app document.docx
@@ -847,259 +847,288 @@
           <w:rFonts w:hint="default"/>
           <w:lang w:val="en-US"/>
         </w:rPr>
-        <w:t>Global Input-</w:t>
-      </w:r>
-    </w:p>
-    <w:p>
-      <w:pPr>
-        <w:numPr>
-          <w:ilvl w:val="0"/>
-          <w:numId w:val="0"/>
-        </w:numPr>
-        <w:rPr>
-          <w:rFonts w:hint="default"/>
-          <w:lang w:val="en-US"/>
-        </w:rPr>
-      </w:pPr>
-      <w:r>
-        <w:rPr>
-          <w:rFonts w:hint="default"/>
-          <w:lang w:val="en-US"/>
-        </w:rPr>
-        <w:tab/>
-      </w:r>
-      <w:r>
-        <w:rPr>
-          <w:rFonts w:hint="default"/>
-          <w:lang w:val="en-US"/>
-        </w:rPr>
-        <w:tab/>
-      </w:r>
-      <w:r>
-        <w:rPr>
-          <w:rFonts w:hint="default"/>
-          <w:lang w:val="en-US"/>
-        </w:rPr>
-        <w:t>Sessionstorage-</w:t>
-      </w:r>
-      <w:r>
-        <w:rPr>
-          <w:rFonts w:hint="default"/>
-          <w:lang w:val="en-US"/>
-        </w:rPr>
-        <w:tab/>
-      </w:r>
-      <w:r>
-        <w:rPr>
-          <w:rFonts w:hint="default"/>
-          <w:lang w:val="en-US"/>
-        </w:rPr>
-        <w:t>email,Admin_Sheet_Id</w:t>
-      </w:r>
-    </w:p>
-    <w:p>
-      <w:pPr>
-        <w:numPr>
-          <w:ilvl w:val="0"/>
-          <w:numId w:val="0"/>
-        </w:numPr>
-        <w:rPr>
-          <w:rFonts w:hint="default"/>
-          <w:lang w:val="en-US"/>
-        </w:rPr>
-      </w:pPr>
-      <w:r>
-        <w:rPr>
-          <w:rFonts w:hint="default"/>
-          <w:lang w:val="en-US"/>
-        </w:rPr>
-        <w:tab/>
-      </w:r>
-      <w:r>
-        <w:rPr>
-          <w:rFonts w:hint="default"/>
-          <w:lang w:val="en-US"/>
-        </w:rPr>
-        <w:t>Output-</w:t>
-      </w:r>
-    </w:p>
-    <w:p>
-      <w:pPr>
-        <w:numPr>
-          <w:ilvl w:val="0"/>
-          <w:numId w:val="0"/>
-        </w:numPr>
-        <w:rPr>
-          <w:rFonts w:hint="default"/>
-          <w:lang w:val="en-US"/>
-        </w:rPr>
-      </w:pPr>
-      <w:r>
-        <w:rPr>
-          <w:rFonts w:hint="default"/>
-          <w:lang w:val="en-US"/>
-        </w:rPr>
-        <w:tab/>
-      </w:r>
-      <w:r>
-        <w:rPr>
-          <w:rFonts w:hint="default"/>
-          <w:lang w:val="en-US"/>
-        </w:rPr>
-        <w:tab/>
-      </w:r>
-      <w:r>
-        <w:rPr>
-          <w:rFonts w:hint="default"/>
-          <w:lang w:val="en-US"/>
-        </w:rPr>
-        <w:t>page=teacher&amp;action=sync_subjects_name</w:t>
-      </w:r>
-    </w:p>
-    <w:p>
-      <w:pPr>
-        <w:numPr>
-          <w:ilvl w:val="0"/>
-          <w:numId w:val="0"/>
-        </w:numPr>
-        <w:rPr>
-          <w:rFonts w:hint="default"/>
-          <w:lang w:val="en-US"/>
-        </w:rPr>
-      </w:pPr>
-      <w:r>
-        <w:rPr>
-          <w:rFonts w:hint="default"/>
-          <w:lang w:val="en-US"/>
-        </w:rPr>
-        <w:tab/>
-      </w:r>
-      <w:r>
-        <w:rPr>
-          <w:rFonts w:hint="default"/>
-          <w:lang w:val="en-US"/>
-        </w:rPr>
-        <w:tab/>
-      </w:r>
-      <w:r>
-        <w:rPr>
-          <w:rFonts w:hint="default"/>
-          <w:lang w:val="en-US"/>
-        </w:rPr>
-        <w:t>email,Admin_Sheet_Id,available_subjects&lt;number&gt;</w:t>
-      </w:r>
-    </w:p>
-    <w:p>
-      <w:pPr>
-        <w:numPr>
-          <w:ilvl w:val="0"/>
-          <w:numId w:val="0"/>
-        </w:numPr>
-        <w:rPr>
-          <w:rFonts w:hint="default"/>
-          <w:lang w:val="en-US"/>
-        </w:rPr>
-      </w:pPr>
-      <w:r>
-        <w:rPr>
-          <w:rFonts w:hint="default"/>
-          <w:lang w:val="en-US"/>
-        </w:rPr>
-        <w:tab/>
-      </w:r>
-      <w:r>
-        <w:rPr>
-          <w:rFonts w:hint="default"/>
-          <w:lang w:val="en-US"/>
-        </w:rPr>
-        <w:tab/>
-      </w:r>
-      <w:r>
-        <w:rPr>
-          <w:rFonts w:hint="default"/>
-          <w:lang w:val="en-US"/>
-        </w:rPr>
-        <w:t>Response-</w:t>
-      </w:r>
-    </w:p>
-    <w:p>
-      <w:pPr>
-        <w:numPr>
-          <w:ilvl w:val="0"/>
-          <w:numId w:val="0"/>
-        </w:numPr>
-        <w:rPr>
-          <w:rFonts w:hint="default"/>
-          <w:lang w:val="en-US"/>
-        </w:rPr>
-      </w:pPr>
-      <w:r>
-        <w:rPr>
-          <w:rFonts w:hint="default"/>
-          <w:lang w:val="en-US"/>
-        </w:rPr>
-        <w:tab/>
-      </w:r>
-      <w:r>
-        <w:rPr>
-          <w:rFonts w:hint="default"/>
-          <w:lang w:val="en-US"/>
-        </w:rPr>
-        <w:tab/>
-      </w:r>
-      <w:r>
-        <w:rPr>
-          <w:rFonts w:hint="default"/>
-          <w:lang w:val="en-US"/>
-        </w:rPr>
-        <w:tab/>
-      </w:r>
-      <w:r>
-        <w:rPr>
-          <w:rFonts w:hint="default"/>
-          <w:lang w:val="en-US"/>
-        </w:rPr>
-        <w:t>(‘Subjects’)-add ‘Subjects’ data  in local storage received from response</w:t>
-      </w:r>
-    </w:p>
-    <w:p>
-      <w:pPr>
-        <w:numPr>
-          <w:ilvl w:val="0"/>
-          <w:numId w:val="0"/>
-        </w:numPr>
-        <w:rPr>
-          <w:rFonts w:hint="default"/>
-          <w:lang w:val="en-US"/>
-        </w:rPr>
-      </w:pPr>
-      <w:r>
-        <w:rPr>
-          <w:rFonts w:hint="default"/>
-          <w:lang w:val="en-US"/>
-        </w:rPr>
-        <w:tab/>
-      </w:r>
-      <w:r>
-        <w:rPr>
-          <w:rFonts w:hint="default"/>
-          <w:lang w:val="en-US"/>
-        </w:rPr>
-        <w:tab/>
-      </w:r>
-      <w:r>
-        <w:rPr>
-          <w:rFonts w:hint="default"/>
-          <w:lang w:val="en-US"/>
-        </w:rPr>
-        <w:tab/>
-      </w:r>
-      <w:r>
-        <w:rPr>
-          <w:rFonts w:hint="default"/>
-          <w:lang w:val="en-US"/>
-        </w:rPr>
-        <w:t>(‘up_to_dated’)-return</w:t>
+        <w:t>page=teacher&amp;action=sync_subjects_data</w:t>
+      </w:r>
+    </w:p>
+    <w:p>
+      <w:pPr>
+        <w:numPr>
+          <w:ilvl w:val="0"/>
+          <w:numId w:val="0"/>
+        </w:numPr>
+        <w:rPr>
+          <w:rFonts w:hint="default"/>
+          <w:lang w:val="en-US"/>
+        </w:rPr>
+      </w:pPr>
+      <w:r>
+        <w:rPr>
+          <w:rFonts w:hint="default"/>
+          <w:lang w:val="en-US"/>
+        </w:rPr>
+        <w:tab/>
+        <w:t>Request- token, all_subjects_store_ids</w:t>
+      </w:r>
+    </w:p>
+    <w:p>
+      <w:pPr>
+        <w:numPr>
+          <w:ilvl w:val="0"/>
+          <w:numId w:val="0"/>
+        </w:numPr>
+        <w:rPr>
+          <w:rFonts w:hint="default"/>
+          <w:lang w:val="en-US"/>
+        </w:rPr>
+      </w:pPr>
+      <w:r>
+        <w:rPr>
+          <w:rFonts w:hint="default"/>
+          <w:lang w:val="en-US"/>
+        </w:rPr>
+        <w:tab/>
+        <w:t>Response- ‘Add_data’&lt;[key: string]: string&gt;,’Delete_data’&lt;string[]/ids&gt;</w:t>
+      </w:r>
+      <w:r>
+        <w:rPr>
+          <w:rFonts w:hint="default"/>
+          <w:lang w:val="en-US"/>
+        </w:rPr>
+        <w:tab/>
+      </w:r>
+    </w:p>
+    <w:p>
+      <w:pPr>
+        <w:numPr>
+          <w:ilvl w:val="0"/>
+          <w:numId w:val="0"/>
+        </w:numPr>
+        <w:rPr>
+          <w:rFonts w:hint="default"/>
+          <w:lang w:val="en-US"/>
+        </w:rPr>
+      </w:pPr>
+      <w:r>
+        <w:rPr>
+          <w:rFonts w:hint="default"/>
+          <w:lang w:val="en-US"/>
+        </w:rPr>
+        <w:tab/>
+      </w:r>
+    </w:p>
+    <w:p>
+      <w:pPr>
+        <w:numPr>
+          <w:ilvl w:val="0"/>
+          <w:numId w:val="0"/>
+        </w:numPr>
+        <w:rPr>
+          <w:rFonts w:hint="default"/>
+          <w:lang w:val="en-US"/>
+        </w:rPr>
+      </w:pPr>
+      <w:r>
+        <w:rPr>
+          <w:rFonts w:hint="default"/>
+          <w:lang w:val="en-US"/>
+        </w:rPr>
+        <w:tab/>
+      </w:r>
+      <w:r>
+        <w:rPr>
+          <w:rFonts w:hint="default"/>
+          <w:lang w:val="en-US"/>
+        </w:rPr>
+        <w:t>Want- Send all subject data whose id</w:t>
+      </w:r>
+      <w:bookmarkStart w:id="0" w:name="_GoBack"/>
+      <w:bookmarkEnd w:id="0"/>
+      <w:r>
+        <w:rPr>
+          <w:rFonts w:hint="default"/>
+          <w:lang w:val="en-US"/>
+        </w:rPr>
+        <w:t xml:space="preserve"> are not inside request data array</w:t>
+      </w:r>
+    </w:p>
+    <w:p>
+      <w:pPr>
+        <w:numPr>
+          <w:ilvl w:val="0"/>
+          <w:numId w:val="0"/>
+        </w:numPr>
+        <w:rPr>
+          <w:rFonts w:hint="default"/>
+          <w:lang w:val="en-US"/>
+        </w:rPr>
+      </w:pPr>
+      <w:r>
+        <w:rPr>
+          <w:rFonts w:hint="default"/>
+          <w:lang w:val="en-US"/>
+        </w:rPr>
+        <w:tab/>
+      </w:r>
+      <w:r>
+        <w:rPr>
+          <w:rFonts w:hint="default"/>
+          <w:lang w:val="en-US"/>
+        </w:rPr>
+        <w:tab/>
+      </w:r>
+    </w:p>
+    <w:p>
+      <w:pPr>
+        <w:numPr>
+          <w:ilvl w:val="0"/>
+          <w:numId w:val="0"/>
+        </w:numPr>
+        <w:rPr>
+          <w:rFonts w:hint="default"/>
+          <w:lang w:val="en-US"/>
+        </w:rPr>
+      </w:pPr>
+      <w:r>
+        <w:rPr>
+          <w:rFonts w:hint="default"/>
+          <w:lang w:val="en-US"/>
+        </w:rPr>
+        <w:tab/>
+      </w:r>
+      <w:r>
+        <w:rPr>
+          <w:rFonts w:hint="default"/>
+          <w:lang w:val="en-US"/>
+        </w:rPr>
+        <w:tab/>
+      </w:r>
+    </w:p>
+    <w:p>
+      <w:pPr>
+        <w:numPr>
+          <w:ilvl w:val="0"/>
+          <w:numId w:val="2"/>
+        </w:numPr>
+        <w:ind w:left="420" w:leftChars="0" w:hanging="420" w:firstLineChars="0"/>
+        <w:rPr>
+          <w:rFonts w:hint="default"/>
+          <w:lang w:val="en-US"/>
+        </w:rPr>
+      </w:pPr>
+      <w:r>
+        <w:rPr>
+          <w:rFonts w:hint="default"/>
+          <w:lang w:val="en-US"/>
+        </w:rPr>
+        <w:t>Syncing imgs api</w:t>
+      </w:r>
+    </w:p>
+    <w:p>
+      <w:pPr>
+        <w:numPr>
+          <w:ilvl w:val="0"/>
+          <w:numId w:val="0"/>
+        </w:numPr>
+        <w:ind w:firstLine="720" w:firstLineChars="0"/>
+        <w:rPr>
+          <w:rFonts w:hint="default"/>
+          <w:lang w:val="en-US"/>
+        </w:rPr>
+      </w:pPr>
+      <w:r>
+        <w:rPr>
+          <w:rFonts w:hint="default"/>
+          <w:lang w:val="en-US"/>
+        </w:rPr>
+        <w:t>page=teacher&amp;action=sync_students_imgs</w:t>
+      </w:r>
+      <w:r>
+        <w:rPr>
+          <w:rFonts w:hint="default"/>
+          <w:lang w:val="en-US"/>
+        </w:rPr>
+        <w:tab/>
+      </w:r>
+    </w:p>
+    <w:p>
+      <w:pPr>
+        <w:numPr>
+          <w:ilvl w:val="0"/>
+          <w:numId w:val="0"/>
+        </w:numPr>
+        <w:rPr>
+          <w:rFonts w:hint="default"/>
+          <w:lang w:val="en-US"/>
+        </w:rPr>
+      </w:pPr>
+      <w:r>
+        <w:rPr>
+          <w:rFonts w:hint="default"/>
+          <w:lang w:val="en-US"/>
+        </w:rPr>
+        <w:tab/>
+      </w:r>
+      <w:r>
+        <w:rPr>
+          <w:rFonts w:hint="default"/>
+          <w:lang w:val="en-US"/>
+        </w:rPr>
+        <w:t>Request-  token, all_studnts_imgs_store_ids&lt;string[]&gt;</w:t>
+      </w:r>
+    </w:p>
+    <w:p>
+      <w:pPr>
+        <w:numPr>
+          <w:ilvl w:val="0"/>
+          <w:numId w:val="0"/>
+        </w:numPr>
+        <w:rPr>
+          <w:rFonts w:hint="default"/>
+          <w:lang w:val="en-US"/>
+        </w:rPr>
+      </w:pPr>
+      <w:r>
+        <w:rPr>
+          <w:rFonts w:hint="default"/>
+          <w:lang w:val="en-US"/>
+        </w:rPr>
+        <w:tab/>
+        <w:t>Response- ‘Add_data’&lt;[key: string]: number[]&gt;,’Delete_data’&lt;string[]/ids&gt;</w:t>
+      </w:r>
+    </w:p>
+    <w:p>
+      <w:pPr>
+        <w:numPr>
+          <w:ilvl w:val="0"/>
+          <w:numId w:val="0"/>
+        </w:numPr>
+        <w:rPr>
+          <w:rFonts w:hint="default"/>
+          <w:lang w:val="en-US"/>
+        </w:rPr>
+      </w:pPr>
+      <w:r>
+        <w:rPr>
+          <w:rFonts w:hint="default"/>
+          <w:lang w:val="en-US"/>
+        </w:rPr>
+        <w:tab/>
+        <w:t/>
+      </w:r>
+      <w:r>
+        <w:rPr>
+          <w:rFonts w:hint="default"/>
+          <w:lang w:val="en-US"/>
+        </w:rPr>
+        <w:tab/>
+        <w:t/>
+      </w:r>
+      <w:r>
+        <w:rPr>
+          <w:rFonts w:hint="default"/>
+          <w:lang w:val="en-US"/>
+        </w:rPr>
+        <w:tab/>
       </w:r>
     </w:p>
     <w:p>
@@ -1152,506 +1181,15 @@
           <w:lang w:val="en-US"/>
         </w:rPr>
         <w:tab/>
-      </w:r>
-      <w:r>
-        <w:rPr>
-          <w:rFonts w:hint="default"/>
-          <w:lang w:val="en-US"/>
-        </w:rPr>
-        <w:t xml:space="preserve">If available subjects length 0 or unequal to subject inside DB then give all subjects </w:t>
-      </w:r>
-      <w:r>
-        <w:rPr>
-          <w:rFonts w:hint="default"/>
-          <w:lang w:val="en-US"/>
-        </w:rPr>
-        <w:tab/>
-      </w:r>
-      <w:r>
-        <w:rPr>
-          <w:rFonts w:hint="default"/>
-          <w:lang w:val="en-US"/>
-        </w:rPr>
-        <w:tab/>
-      </w:r>
-      <w:r>
-        <w:rPr>
-          <w:rFonts w:hint="default"/>
-          <w:lang w:val="en-US"/>
-        </w:rPr>
-        <w:t>names of teacher</w:t>
-      </w:r>
-    </w:p>
-    <w:p>
-      <w:pPr>
-        <w:numPr>
-          <w:ilvl w:val="0"/>
-          <w:numId w:val="0"/>
-        </w:numPr>
-        <w:rPr>
-          <w:rFonts w:hint="default"/>
-          <w:lang w:val="en-US"/>
-        </w:rPr>
-      </w:pPr>
-      <w:r>
-        <w:rPr>
-          <w:rFonts w:hint="default"/>
-          <w:lang w:val="en-US"/>
-        </w:rPr>
-        <w:tab/>
-      </w:r>
-      <w:r>
-        <w:rPr>
-          <w:rFonts w:hint="default"/>
-          <w:lang w:val="en-US"/>
-        </w:rPr>
-        <w:tab/>
-      </w:r>
-    </w:p>
-    <w:p>
-      <w:pPr>
-        <w:numPr>
-          <w:ilvl w:val="0"/>
-          <w:numId w:val="2"/>
-        </w:numPr>
-        <w:ind w:left="420" w:leftChars="0" w:hanging="420" w:firstLineChars="0"/>
-        <w:rPr>
-          <w:rFonts w:hint="default"/>
-          <w:lang w:val="en-US"/>
-        </w:rPr>
-      </w:pPr>
-      <w:r>
-        <w:rPr>
-          <w:rFonts w:hint="default"/>
-          <w:lang w:val="en-US"/>
-        </w:rPr>
-        <w:t>Syncing imgs api</w:t>
-      </w:r>
-    </w:p>
-    <w:p>
-      <w:pPr>
-        <w:numPr>
-          <w:ilvl w:val="0"/>
-          <w:numId w:val="0"/>
-        </w:numPr>
-        <w:rPr>
-          <w:rFonts w:hint="default"/>
-          <w:lang w:val="en-US"/>
-        </w:rPr>
-      </w:pPr>
-      <w:r>
-        <w:rPr>
-          <w:rFonts w:hint="default"/>
-          <w:lang w:val="en-US"/>
-        </w:rPr>
-        <w:tab/>
-      </w:r>
-      <w:r>
-        <w:rPr>
-          <w:rFonts w:hint="default"/>
-          <w:lang w:val="en-US"/>
-        </w:rPr>
-        <w:t>Global Input-</w:t>
-      </w:r>
-    </w:p>
-    <w:p>
-      <w:pPr>
-        <w:numPr>
-          <w:ilvl w:val="0"/>
-          <w:numId w:val="0"/>
-        </w:numPr>
-        <w:rPr>
-          <w:rFonts w:hint="default"/>
-          <w:lang w:val="en-US"/>
-        </w:rPr>
-      </w:pPr>
-      <w:r>
-        <w:rPr>
-          <w:rFonts w:hint="default"/>
-          <w:lang w:val="en-US"/>
-        </w:rPr>
-        <w:tab/>
-      </w:r>
-      <w:r>
-        <w:rPr>
-          <w:rFonts w:hint="default"/>
-          <w:lang w:val="en-US"/>
-        </w:rPr>
-        <w:tab/>
-      </w:r>
-      <w:r>
-        <w:rPr>
-          <w:rFonts w:hint="default"/>
-          <w:lang w:val="en-US"/>
-        </w:rPr>
-        <w:t>Sessionstorage-</w:t>
-      </w:r>
-      <w:r>
-        <w:rPr>
-          <w:rFonts w:hint="default"/>
-          <w:lang w:val="en-US"/>
-        </w:rPr>
-        <w:tab/>
-      </w:r>
-      <w:r>
-        <w:rPr>
-          <w:rFonts w:hint="default"/>
-          <w:lang w:val="en-US"/>
-        </w:rPr>
-        <w:t xml:space="preserve">email,Admin_Sheet_Id </w:t>
-      </w:r>
-    </w:p>
-    <w:p>
-      <w:pPr>
-        <w:numPr>
-          <w:ilvl w:val="0"/>
-          <w:numId w:val="0"/>
-        </w:numPr>
-        <w:ind w:left="720" w:leftChars="0" w:firstLine="720" w:firstLineChars="0"/>
-        <w:rPr>
-          <w:rFonts w:hint="default"/>
-          <w:lang w:val="en-US"/>
-        </w:rPr>
-      </w:pPr>
-      <w:r>
-        <w:rPr>
-          <w:rFonts w:hint="default"/>
-          <w:lang w:val="en-US"/>
-        </w:rPr>
-        <w:t>Localstorage-</w:t>
-      </w:r>
-      <w:r>
-        <w:rPr>
-          <w:rFonts w:hint="default"/>
-          <w:lang w:val="en-US"/>
-        </w:rPr>
-        <w:tab/>
-      </w:r>
-      <w:r>
-        <w:rPr>
-          <w:rFonts w:hint="default"/>
-          <w:lang w:val="en-US"/>
-        </w:rPr>
-        <w:t>Student_Ids&lt;string[]&gt;</w:t>
-      </w:r>
-    </w:p>
-    <w:p>
-      <w:pPr>
-        <w:numPr>
-          <w:ilvl w:val="0"/>
-          <w:numId w:val="0"/>
-        </w:numPr>
-        <w:rPr>
-          <w:rFonts w:hint="default"/>
-          <w:lang w:val="en-US"/>
-        </w:rPr>
-      </w:pPr>
-      <w:r>
-        <w:rPr>
-          <w:rFonts w:hint="default"/>
-          <w:lang w:val="en-US"/>
-        </w:rPr>
-        <w:tab/>
-      </w:r>
-      <w:r>
-        <w:rPr>
-          <w:rFonts w:hint="default"/>
-          <w:lang w:val="en-US"/>
-        </w:rPr>
-        <w:t>Output-</w:t>
-      </w:r>
-    </w:p>
-    <w:p>
-      <w:pPr>
-        <w:numPr>
-          <w:ilvl w:val="0"/>
-          <w:numId w:val="0"/>
-        </w:numPr>
-        <w:rPr>
-          <w:rFonts w:hint="default"/>
-          <w:lang w:val="en-US"/>
-        </w:rPr>
-      </w:pPr>
-      <w:r>
-        <w:rPr>
-          <w:rFonts w:hint="default"/>
-          <w:lang w:val="en-US"/>
-        </w:rPr>
-        <w:tab/>
-      </w:r>
-      <w:r>
-        <w:rPr>
-          <w:rFonts w:hint="default"/>
-          <w:lang w:val="en-US"/>
-        </w:rPr>
-        <w:tab/>
-      </w:r>
-      <w:r>
-        <w:rPr>
-          <w:rFonts w:hint="default"/>
-          <w:lang w:val="en-US"/>
-        </w:rPr>
-        <w:t>page=teacher&amp;action=sync_student_imgs_ids</w:t>
-      </w:r>
-    </w:p>
-    <w:p>
-      <w:pPr>
-        <w:numPr>
-          <w:ilvl w:val="0"/>
-          <w:numId w:val="0"/>
-        </w:numPr>
-        <w:rPr>
-          <w:rFonts w:hint="default"/>
-          <w:lang w:val="en-US"/>
-        </w:rPr>
-      </w:pPr>
-      <w:r>
-        <w:rPr>
-          <w:rFonts w:hint="default"/>
-          <w:lang w:val="en-US"/>
-        </w:rPr>
-        <w:tab/>
-      </w:r>
-      <w:r>
-        <w:rPr>
-          <w:rFonts w:hint="default"/>
-          <w:lang w:val="en-US"/>
-        </w:rPr>
-        <w:tab/>
-      </w:r>
-      <w:r>
-        <w:rPr>
-          <w:rFonts w:hint="default"/>
-          <w:lang w:val="en-US"/>
-        </w:rPr>
-        <w:t>Admin_Sheet_Id,available_student_ids&lt;string[]|false&gt;</w:t>
-      </w:r>
-    </w:p>
-    <w:p>
-      <w:pPr>
-        <w:numPr>
-          <w:ilvl w:val="0"/>
-          <w:numId w:val="0"/>
-        </w:numPr>
-        <w:rPr>
-          <w:rFonts w:hint="default"/>
-          <w:lang w:val="en-US"/>
-        </w:rPr>
-      </w:pPr>
-      <w:r>
-        <w:rPr>
-          <w:rFonts w:hint="default"/>
-          <w:lang w:val="en-US"/>
-        </w:rPr>
-        <w:tab/>
-      </w:r>
-      <w:r>
-        <w:rPr>
-          <w:rFonts w:hint="default"/>
-          <w:lang w:val="en-US"/>
-        </w:rPr>
-        <w:tab/>
-      </w:r>
-      <w:r>
-        <w:rPr>
-          <w:rFonts w:hint="default"/>
-          <w:lang w:val="en-US"/>
-        </w:rPr>
-        <w:t>Response-</w:t>
-      </w:r>
-    </w:p>
-    <w:p>
-      <w:pPr>
-        <w:numPr>
-          <w:ilvl w:val="0"/>
-          <w:numId w:val="0"/>
-        </w:numPr>
-        <w:rPr>
-          <w:rFonts w:hint="default"/>
-          <w:lang w:val="en-US"/>
-        </w:rPr>
-      </w:pPr>
-      <w:r>
-        <w:rPr>
-          <w:rFonts w:hint="default"/>
-          <w:lang w:val="en-US"/>
-        </w:rPr>
-        <w:tab/>
-      </w:r>
-      <w:r>
-        <w:rPr>
-          <w:rFonts w:hint="default"/>
-          <w:lang w:val="en-US"/>
-        </w:rPr>
-        <w:tab/>
-      </w:r>
-      <w:r>
-        <w:rPr>
-          <w:rFonts w:hint="default"/>
-          <w:lang w:val="en-US"/>
-        </w:rPr>
-        <w:tab/>
-      </w:r>
-      <w:r>
-        <w:rPr>
-          <w:rFonts w:hint="default"/>
-          <w:lang w:val="en-US"/>
-        </w:rPr>
-        <w:t xml:space="preserve">(‘student_imgs’)-’student_imgs’,’student_ids’ data received from response </w:t>
-      </w:r>
-      <w:r>
-        <w:rPr>
-          <w:rFonts w:hint="default"/>
-          <w:lang w:val="en-US"/>
-        </w:rPr>
-        <w:tab/>
-      </w:r>
-      <w:r>
-        <w:rPr>
-          <w:rFonts w:hint="default"/>
-          <w:lang w:val="en-US"/>
-        </w:rPr>
-        <w:tab/>
-      </w:r>
-      <w:r>
-        <w:rPr>
-          <w:rFonts w:hint="default"/>
-          <w:lang w:val="en-US"/>
-        </w:rPr>
-        <w:tab/>
-      </w:r>
-      <w:r>
-        <w:rPr>
-          <w:rFonts w:hint="default"/>
-          <w:lang w:val="en-US"/>
-        </w:rPr>
-        <w:tab/>
-      </w:r>
-      <w:r>
-        <w:rPr>
-          <w:rFonts w:hint="default"/>
-          <w:lang w:val="en-US"/>
-        </w:rPr>
-        <w:tab/>
-      </w:r>
-      <w:r>
-        <w:rPr>
-          <w:rFonts w:hint="default"/>
-          <w:lang w:val="en-US"/>
-        </w:rPr>
-        <w:t>update in local storage ‘Students_Dataset’,’Student_Ids’</w:t>
-      </w:r>
-    </w:p>
-    <w:p>
-      <w:pPr>
-        <w:numPr>
-          <w:ilvl w:val="0"/>
-          <w:numId w:val="0"/>
-        </w:numPr>
-        <w:rPr>
-          <w:rFonts w:hint="default"/>
-          <w:lang w:val="en-US"/>
-        </w:rPr>
-      </w:pPr>
-      <w:r>
-        <w:rPr>
-          <w:rFonts w:hint="default"/>
-          <w:lang w:val="en-US"/>
-        </w:rPr>
-        <w:tab/>
-      </w:r>
-      <w:r>
-        <w:rPr>
-          <w:rFonts w:hint="default"/>
-          <w:lang w:val="en-US"/>
-        </w:rPr>
-        <w:t>Want-</w:t>
-      </w:r>
-    </w:p>
-    <w:p>
-      <w:pPr>
-        <w:numPr>
-          <w:ilvl w:val="0"/>
-          <w:numId w:val="0"/>
-        </w:numPr>
-        <w:rPr>
-          <w:rFonts w:hint="default"/>
-          <w:lang w:val="en-US"/>
-        </w:rPr>
-      </w:pPr>
-      <w:r>
-        <w:rPr>
-          <w:rFonts w:hint="default"/>
-          <w:lang w:val="en-US"/>
-        </w:rPr>
-        <w:tab/>
-      </w:r>
-      <w:r>
-        <w:rPr>
-          <w:rFonts w:hint="default"/>
-          <w:lang w:val="en-US"/>
-        </w:rPr>
-        <w:tab/>
-      </w:r>
-      <w:r>
-        <w:rPr>
-          <w:rFonts w:hint="default"/>
-          <w:lang w:val="en-US"/>
-        </w:rPr>
-        <w:t xml:space="preserve">If available_student_ids false then send all imgs with id else give ids which not in </w:t>
-      </w:r>
-      <w:r>
-        <w:rPr>
-          <w:rFonts w:hint="default"/>
-          <w:lang w:val="en-US"/>
-        </w:rPr>
-        <w:tab/>
-      </w:r>
-      <w:r>
-        <w:rPr>
-          <w:rFonts w:hint="default"/>
-          <w:lang w:val="en-US"/>
-        </w:rPr>
-        <w:tab/>
-      </w:r>
-      <w:r>
-        <w:rPr>
-          <w:rFonts w:hint="default"/>
-          <w:lang w:val="en-US"/>
-        </w:rPr>
-        <w:t xml:space="preserve">available </w:t>
-      </w:r>
-    </w:p>
-    <w:p>
-      <w:pPr>
-        <w:numPr>
-          <w:ilvl w:val="0"/>
-          <w:numId w:val="0"/>
-        </w:numPr>
-        <w:rPr>
-          <w:rFonts w:hint="default"/>
-          <w:lang w:val="en-US"/>
-        </w:rPr>
-      </w:pPr>
-      <w:r>
-        <w:rPr>
-          <w:rFonts w:hint="default"/>
-          <w:lang w:val="en-US"/>
-        </w:rPr>
-        <w:tab/>
-      </w:r>
-    </w:p>
-    <w:p>
-      <w:pPr>
-        <w:numPr>
-          <w:ilvl w:val="0"/>
-          <w:numId w:val="0"/>
-        </w:numPr>
-        <w:rPr>
-          <w:rFonts w:hint="default"/>
-          <w:lang w:val="en-US"/>
-        </w:rPr>
-      </w:pPr>
+        <w:t>Send all student img which are not inside request data array</w:t>
+      </w:r>
+      <w:r>
+        <w:rPr>
+          <w:rFonts w:hint="default"/>
+          <w:lang w:val="en-US"/>
+        </w:rPr>
+        <w:tab/>
+      </w:r>
     </w:p>
     <w:p>
       <w:pPr>
@@ -3698,7 +3236,7 @@
           <w:rFonts w:hint="default"/>
           <w:lang w:val="en-US"/>
         </w:rPr>
-        <w:t>page=admin&amp;action=get_sheet_status</w:t>
+        <w:t>page=admin|teacher|student&amp;action=get_sheet_status</w:t>
       </w:r>
     </w:p>
     <w:p>
@@ -5068,6 +4606,7 @@
     <w:p>
       <w:pPr>
         <w:numPr>
+          <w:ilvl w:val="0"/>
           <w:numId w:val="0"/>
         </w:numPr>
         <w:ind w:left="840" w:leftChars="0"/>
@@ -5087,6 +4626,7 @@
     <w:p>
       <w:pPr>
         <w:numPr>
+          <w:ilvl w:val="0"/>
           <w:numId w:val="0"/>
         </w:numPr>
         <w:ind w:left="840" w:leftChars="0"/>
@@ -5106,6 +4646,7 @@
     <w:p>
       <w:pPr>
         <w:numPr>
+          <w:ilvl w:val="0"/>
           <w:numId w:val="0"/>
         </w:numPr>
         <w:ind w:left="840" w:leftChars="0"/>
@@ -5158,10 +4699,14 @@
           <w:lang w:val="en-US"/>
         </w:rPr>
         <w:tab/>
+      </w:r>
+      <w:r>
+        <w:rPr>
+          <w:rFonts w:hint="default"/>
+          <w:lang w:val="en-US"/>
+        </w:rPr>
         <w:t>Want - save student image array in admin sheet in student id row</w:t>
       </w:r>
-      <w:bookmarkStart w:id="0" w:name="_GoBack"/>
-      <w:bookmarkEnd w:id="0"/>
     </w:p>
     <w:p>
       <w:pPr>

</xml_diff>

<commit_message>
chagne date in attendence sheet
</commit_message>
<xml_diff>
--- a/attendence app document.docx
+++ b/attendence app document.docx
@@ -1705,6 +1705,9 @@
       <w:r>
         <w:tab/>
       </w:r>
+      <w:r>
+        <w:t xml:space="preserve">Request- </w:t>
+      </w:r>
       <w:proofErr w:type="spellStart"/>
       <w:proofErr w:type="gramStart"/>
       <w:r>
@@ -1833,11 +1836,16 @@
         <w:t xml:space="preserve"> </w:t>
       </w:r>
       <w:proofErr w:type="spellStart"/>
+      <w:proofErr w:type="gramStart"/>
       <w:r>
         <w:t>token</w:t>
       </w:r>
       <w:r>
-        <w:t>,newPassword,email,username</w:t>
+        <w:t>,newPassword</w:t>
+      </w:r>
+      <w:proofErr w:type="gramEnd"/>
+      <w:r>
+        <w:t>,email,username</w:t>
       </w:r>
       <w:proofErr w:type="spellEnd"/>
     </w:p>

</xml_diff>

<commit_message>
add studnt attendace feature
</commit_message>
<xml_diff>
--- a/attendence app document.docx
+++ b/attendence app document.docx
@@ -3093,8 +3093,89 @@
       </w:pPr>
     </w:p>
     <w:p>
-      <w:r>
-        <w:tab/>
+      <w:pPr>
+        <w:numPr>
+          <w:ilvl w:val="0"/>
+          <w:numId w:val="15"/>
+        </w:numPr>
+      </w:pPr>
+      <w:r>
+        <w:t>Student- Student get attendance data</w:t>
+      </w:r>
+    </w:p>
+    <w:p>
+      <w:pPr>
+        <w:ind w:left="420"/>
+      </w:pPr>
+      <w:r>
+        <w:tab/>
+      </w:r>
+      <w:r>
+        <w:t>page=</w:t>
+      </w:r>
+      <w:proofErr w:type="spellStart"/>
+      <w:r>
+        <w:t>student&amp;action</w:t>
+      </w:r>
+      <w:proofErr w:type="spellEnd"/>
+      <w:r>
+        <w:t>=</w:t>
+      </w:r>
+      <w:proofErr w:type="spellStart"/>
+      <w:r>
+        <w:t>get_student_attendance</w:t>
+      </w:r>
+      <w:proofErr w:type="spellEnd"/>
+    </w:p>
+    <w:p>
+      <w:pPr>
+        <w:ind w:left="420"/>
+      </w:pPr>
+      <w:r>
+        <w:tab/>
+        <w:t>Request: token</w:t>
+      </w:r>
+    </w:p>
+    <w:p>
+      <w:pPr>
+        <w:ind w:left="420"/>
+      </w:pPr>
+      <w:r>
+        <w:tab/>
+        <w:t xml:space="preserve">Response: </w:t>
+      </w:r>
+      <w:proofErr w:type="spellStart"/>
+      <w:r>
+        <w:t>Attendance_data</w:t>
+      </w:r>
+      <w:proofErr w:type="spellEnd"/>
+      <w:proofErr w:type="gramStart"/>
+      <w:r>
+        <w:t>&lt;</w:t>
+      </w:r>
+      <w:r>
+        <w:t>{ [</w:t>
+      </w:r>
+      <w:proofErr w:type="gramEnd"/>
+      <w:r>
+        <w:t>key: string]: { [key: string]: number } }</w:t>
+      </w:r>
+      <w:r>
+        <w:t>&gt;</w:t>
+      </w:r>
+    </w:p>
+    <w:p>
+      <w:pPr>
+        <w:ind w:left="420"/>
+      </w:pPr>
+    </w:p>
+    <w:p>
+      <w:pPr>
+        <w:ind w:left="420"/>
+      </w:pPr>
+      <w:r>
+        <w:tab/>
+        <w:t xml:space="preserve">Want-get attendance student </w:t>
       </w:r>
     </w:p>
     <w:p/>

</xml_diff>